<commit_message>
Fix certificates base model
</commit_message>
<xml_diff>
--- a/storage/certificates/fatecnologia.docx
+++ b/storage/certificates/fatecnologia.docx
@@ -355,7 +355,7 @@
             </w14:solidFill>
           </w14:textFill>
         </w:rPr>
-        <w:t xml:space="preserve"> {cargaHoraria}</w:t>
+        <w:t xml:space="preserve"> {cargaHoraria} horas</w:t>
       </w:r>
       <w:r>
         <w:rPr>
@@ -415,10 +415,32 @@
           <w:szCs w:val="48"/>
           <w:lang w:val="pt"/>
         </w:rPr>
-        <w:t>{dataAtual}</w:t>
+        <w:t>{</w:t>
       </w:r>
       <w:bookmarkStart w:id="0" w:name="_GoBack"/>
+      <w:r>
+        <w:rPr>
+          <w:rFonts w:hint="default" w:hAnsi="Calibri" w:asciiTheme="minorHAnsi" w:cstheme="minorBidi"/>
+          <w:color w:val="FF0000"/>
+          <w:kern w:val="24"/>
+          <w:sz w:val="48"/>
+          <w:szCs w:val="48"/>
+          <w:lang w:val="pt"/>
+        </w:rPr>
+        <w:t>dataAtual</w:t>
+      </w:r>
       <w:bookmarkEnd w:id="0"/>
+      <w:r>
+        <w:rPr>
+          <w:rFonts w:hint="default" w:hAnsi="Calibri" w:asciiTheme="minorHAnsi" w:cstheme="minorBidi"/>
+          <w:color w:val="FF0000"/>
+          <w:kern w:val="24"/>
+          <w:sz w:val="48"/>
+          <w:szCs w:val="48"/>
+          <w:lang w:val="pt"/>
+        </w:rPr>
+        <w:t>}</w:t>
+      </w:r>
       <w:r>
         <w:rPr>
           <w:rFonts w:hAnsi="Calibri" w:asciiTheme="minorHAnsi" w:cstheme="minorBidi"/>

</xml_diff>